<commit_message>
Bug in window refresh rate fixed
</commit_message>
<xml_diff>
--- a/NNetSimu-Userdocu.docx
+++ b/NNetSimu-Userdocu.docx
@@ -132,7 +132,7 @@
           <w:szCs w:val="36"/>
           <w:lang w:val="de-DE"/>
         </w:rPr>
-        <w:t>12</w:t>
+        <w:t>1</w:t>
       </w:r>
       <w:r>
         <w:rPr>
@@ -140,15 +140,17 @@
           <w:szCs w:val="36"/>
           <w:lang w:val="de-DE"/>
         </w:rPr>
-        <w:t>.</w:t>
-      </w:r>
+        <w:t>3</w:t>
+      </w:r>
+      <w:bookmarkStart w:id="0" w:name="_GoBack"/>
+      <w:bookmarkEnd w:id="0"/>
       <w:r>
         <w:rPr>
           <w:sz w:val="36"/>
           <w:szCs w:val="36"/>
           <w:lang w:val="de-DE"/>
         </w:rPr>
-        <w:t>01</w:t>
+        <w:t>.</w:t>
       </w:r>
       <w:r>
         <w:rPr>
@@ -156,7 +158,7 @@
           <w:szCs w:val="36"/>
           <w:lang w:val="de-DE"/>
         </w:rPr>
-        <w:t>.20</w:t>
+        <w:t>01</w:t>
       </w:r>
       <w:r>
         <w:rPr>
@@ -164,6 +166,14 @@
           <w:szCs w:val="36"/>
           <w:lang w:val="de-DE"/>
         </w:rPr>
+        <w:t>.20</w:t>
+      </w:r>
+      <w:r>
+        <w:rPr>
+          <w:sz w:val="36"/>
+          <w:szCs w:val="36"/>
+          <w:lang w:val="de-DE"/>
+        </w:rPr>
         <w:t>20</w:t>
       </w:r>
     </w:p>
@@ -402,7 +412,7 @@
       <w:pPr>
         <w:pStyle w:val="berschrift1"/>
       </w:pPr>
-      <w:bookmarkStart w:id="0" w:name="_Ref23111910"/>
+      <w:bookmarkStart w:id="1" w:name="_Ref23111910"/>
       <w:r>
         <w:t>D</w:t>
       </w:r>
@@ -421,7 +431,7 @@
       <w:r>
         <w:t xml:space="preserve"> Modell</w:t>
       </w:r>
-      <w:bookmarkEnd w:id="0"/>
+      <w:bookmarkEnd w:id="1"/>
       <w:r>
         <w:t>s</w:t>
       </w:r>
@@ -876,7 +886,7 @@
           <w:lang w:val="de-DE"/>
         </w:rPr>
       </w:pPr>
-      <w:bookmarkStart w:id="1" w:name="_Ref27083804"/>
+      <w:bookmarkStart w:id="2" w:name="_Ref27083804"/>
       <w:r>
         <w:rPr>
           <w:lang w:val="de-DE"/>
@@ -897,7 +907,7 @@
         </w:rPr>
         <w:t>euronen</w:t>
       </w:r>
-      <w:bookmarkEnd w:id="1"/>
+      <w:bookmarkEnd w:id="2"/>
     </w:p>
     <w:p>
       <w:pPr>
@@ -2445,149 +2455,206 @@
     </w:p>
     <w:p>
       <w:pPr>
-        <w:rPr>
-          <w:lang w:val="de-DE"/>
-        </w:rPr>
-      </w:pPr>
-      <w:r>
-        <w:rPr>
-          <w:lang w:val="de-DE"/>
-        </w:rPr>
-        <w:t xml:space="preserve"> </w:t>
-      </w:r>
-      <w:r>
-        <w:rPr>
-          <w:lang w:val="de-DE"/>
-        </w:rPr>
-        <w:t xml:space="preserve">Wenn das Neuron am Startpunkt der Verbindung auslöst, pflanzt sich der Impuls durch die Verbindung bis zum Neuron am Endpunkt fort. Die Amplitude des Impulses </w:t>
-      </w:r>
-      <w:r>
-        <w:rPr>
-          <w:lang w:val="de-DE"/>
-        </w:rPr>
-        <w:t>kann</w:t>
-      </w:r>
-      <w:r>
-        <w:rPr>
-          <w:lang w:val="de-DE"/>
-        </w:rPr>
-        <w:t xml:space="preserve"> dabei durch einen einstellbaren </w:t>
-      </w:r>
-      <w:r>
-        <w:rPr>
-          <w:lang w:val="de-DE"/>
-        </w:rPr>
-        <w:t xml:space="preserve">(siehe </w:t>
-      </w:r>
-      <w:r>
-        <w:rPr>
-          <w:lang w:val="de-DE"/>
-        </w:rPr>
-        <w:fldChar w:fldCharType="begin"/>
-      </w:r>
-      <w:r>
-        <w:rPr>
-          <w:lang w:val="de-DE"/>
-        </w:rPr>
-        <w:instrText xml:space="preserve"> REF _Ref26970260 \r \h </w:instrText>
-      </w:r>
-      <w:r>
-        <w:rPr>
-          <w:lang w:val="de-DE"/>
-        </w:rPr>
-      </w:r>
-      <w:r>
-        <w:rPr>
-          <w:lang w:val="de-DE"/>
-        </w:rPr>
-        <w:fldChar w:fldCharType="separate"/>
-      </w:r>
-      <w:r>
-        <w:rPr>
-          <w:lang w:val="de-DE"/>
-        </w:rPr>
-        <w:t>2.2</w:t>
-      </w:r>
-      <w:r>
-        <w:rPr>
-          <w:lang w:val="de-DE"/>
-        </w:rPr>
-        <w:fldChar w:fldCharType="end"/>
-      </w:r>
-      <w:r>
-        <w:rPr>
-          <w:lang w:val="de-DE"/>
-        </w:rPr>
-        <w:t xml:space="preserve">) </w:t>
-      </w:r>
-      <w:r>
-        <w:rPr>
-          <w:lang w:val="de-DE"/>
-        </w:rPr>
-        <w:t>Dämpfungsfaktor</w:t>
-      </w:r>
-      <w:r>
-        <w:rPr>
-          <w:lang w:val="de-DE"/>
-        </w:rPr>
-        <w:t>, genannt „Signal loss</w:t>
-      </w:r>
-      <w:r>
-        <w:rPr>
-          <w:lang w:val="de-DE"/>
-        </w:rPr>
-        <w:t>“ abge</w:t>
+        <w:pStyle w:val="berschrift2"/>
+        <w:rPr>
+          <w:lang w:val="de-DE"/>
+        </w:rPr>
+      </w:pPr>
+      <w:r>
+        <w:rPr>
+          <w:lang w:val="de-DE"/>
+        </w:rPr>
+        <w:t>Verzweigungen</w:t>
+      </w:r>
+    </w:p>
+    <w:p>
+      <w:pPr>
+        <w:rPr>
+          <w:lang w:val="de-DE"/>
+        </w:rPr>
+      </w:pPr>
+      <w:r>
+        <w:rPr>
+          <w:lang w:val="de-DE"/>
+        </w:rPr>
+        <w:t xml:space="preserve">Verzweigungen im statischen Modell von </w:t>
+      </w:r>
+      <w:r>
+        <w:rPr>
+          <w:lang w:val="de-DE"/>
+        </w:rPr>
+        <w:t>NNetSimu</w:t>
+      </w:r>
+      <w:r>
+        <w:rPr>
+          <w:lang w:val="de-DE"/>
+        </w:rPr>
+        <w:t xml:space="preserve"> können z.B. durch Neuronen erfolgen, die mehrere Eingänge haben</w:t>
+      </w:r>
+      <w:r>
+        <w:rPr>
+          <w:lang w:val="de-DE"/>
+        </w:rPr>
+        <w:t xml:space="preserve">. Es sind aber auch </w:t>
+      </w:r>
+      <w:r>
+        <w:rPr>
+          <w:lang w:val="de-DE"/>
+        </w:rPr>
+        <w:t>Verzweigungen von Dendriten möglich. Die ne</w:t>
       </w:r>
       <w:r>
         <w:rPr>
           <w:lang w:val="de-DE"/>
         </w:rPr>
         <w:softHyphen/>
-        <w:t>schwächt</w:t>
-      </w:r>
-      <w:r>
-        <w:rPr>
-          <w:lang w:val="de-DE"/>
-        </w:rPr>
-        <w:t xml:space="preserve"> werden. Dieser Faktor verringert die Signalstärke um einen bestimmten Prozentwert pro M</w:t>
-      </w:r>
-      <w:r>
-        <w:rPr>
-          <w:lang w:val="de-DE"/>
-        </w:rPr>
-        <w:t>i</w:t>
-      </w:r>
-      <w:r>
-        <w:rPr>
-          <w:lang w:val="de-DE"/>
-        </w:rPr>
-        <w:t xml:space="preserve">krometer. </w:t>
-      </w:r>
-    </w:p>
-    <w:p>
-      <w:pPr>
-        <w:rPr>
-          <w:lang w:val="de-DE"/>
-        </w:rPr>
-      </w:pPr>
+      </w:r>
+      <w:r>
+        <w:rPr>
+          <w:lang w:val="de-DE"/>
+        </w:rPr>
+        <w:t>benstehende Abbildung zeigt verschiedene Arten von Verz</w:t>
+      </w:r>
+      <w:r>
+        <w:rPr>
+          <w:lang w:val="de-DE"/>
+        </w:rPr>
+        <w:t>w</w:t>
+      </w:r>
+      <w:r>
+        <w:rPr>
+          <w:lang w:val="de-DE"/>
+        </w:rPr>
+        <w:t>eigungen. Mehrere eingehende Verbin</w:t>
+      </w:r>
+      <w:r>
+        <w:rPr>
+          <w:lang w:val="de-DE"/>
+        </w:rPr>
+        <w:softHyphen/>
+      </w:r>
+      <w:r>
+        <w:rPr>
+          <w:lang w:val="de-DE"/>
+        </w:rPr>
+        <w:t xml:space="preserve">dungen können zu einer </w:t>
+      </w:r>
+      <w:r>
+        <w:rPr>
+          <w:lang w:val="de-DE"/>
+        </w:rPr>
+        <w:t>ausgehenden</w:t>
+      </w:r>
+      <w:r>
+        <w:rPr>
+          <w:lang w:val="de-DE"/>
+        </w:rPr>
+        <w:t xml:space="preserve"> Verbindung zusammenlaufen (links oben) oder eine eingehen</w:t>
+      </w:r>
+      <w:r>
+        <w:rPr>
+          <w:lang w:val="de-DE"/>
+        </w:rPr>
+        <w:softHyphen/>
+      </w:r>
+      <w:r>
+        <w:rPr>
+          <w:lang w:val="de-DE"/>
+        </w:rPr>
+        <w:t xml:space="preserve">de Verbindung kann sich </w:t>
+      </w:r>
+      <w:r>
+        <w:rPr>
+          <w:lang w:val="de-DE"/>
+        </w:rPr>
+        <w:t>in mehrere ausgehenden Verbindungen</w:t>
+      </w:r>
+      <w:r>
+        <w:rPr>
+          <w:lang w:val="de-DE"/>
+        </w:rPr>
+        <w:t xml:space="preserve"> aufspalten (rechts).</w:t>
+      </w:r>
+    </w:p>
+    <w:p>
+      <w:pPr>
+        <w:rPr>
+          <w:lang w:val="de-DE"/>
+        </w:rPr>
+      </w:pPr>
+      <w:r>
+        <w:rPr>
+          <w:lang w:val="de-DE"/>
+        </w:rPr>
+        <w:t>Dynamisches Verhalten von Verzweigungen:</w:t>
+      </w:r>
+    </w:p>
+    <w:p>
+      <w:pPr>
+        <w:rPr>
+          <w:lang w:val="de-DE"/>
+        </w:rPr>
+      </w:pPr>
+      <w:r>
+        <w:rPr>
+          <w:lang w:val="de-DE"/>
+        </w:rPr>
+        <w:t>Bei zusammenlaufenden Verzweigungen werden die eingehenden Signale addiert und das Sum</w:t>
+      </w:r>
+      <w:r>
+        <w:rPr>
+          <w:lang w:val="de-DE"/>
+        </w:rPr>
+        <w:softHyphen/>
+      </w:r>
+      <w:r>
+        <w:rPr>
+          <w:lang w:val="de-DE"/>
+        </w:rPr>
+        <w:t>mensignal auf den ausgehenden Ast gesendet.</w:t>
+      </w:r>
+    </w:p>
+    <w:p>
+      <w:pPr>
+        <w:rPr>
+          <w:lang w:val="de-DE"/>
+        </w:rPr>
+      </w:pPr>
+      <w:r>
+        <w:rPr>
+          <w:lang w:val="de-DE"/>
+        </w:rPr>
+        <w:t xml:space="preserve">Bei aufspaltenden Verzweigungen wird das eingehende Signal unverändert an alle ausgehenden Äste weitergegeben. </w:t>
+      </w:r>
+    </w:p>
+    <w:p>
+      <w:pPr>
+        <w:pStyle w:val="berschrift2"/>
+        <w:ind w:left="720" w:hanging="578"/>
+        <w:rPr>
+          <w:lang w:val="de-DE"/>
+        </w:rPr>
+      </w:pPr>
+      <w:bookmarkStart w:id="3" w:name="_Ref28088429"/>
       <w:r>
         <w:rPr>
           <w:noProof/>
           <w:lang w:val="de-DE"/>
         </w:rPr>
+        <w:lastRenderedPageBreak/>
         <w:drawing>
-          <wp:anchor distT="0" distB="0" distL="114300" distR="114300" simplePos="0" relativeHeight="251662336" behindDoc="0" locked="0" layoutInCell="1" allowOverlap="1" wp14:anchorId="0CBD8843" wp14:editId="3C365808">
+          <wp:anchor distT="0" distB="0" distL="114300" distR="114300" simplePos="0" relativeHeight="251659264" behindDoc="0" locked="0" layoutInCell="1" allowOverlap="1" wp14:anchorId="7306473C" wp14:editId="256C5F0B">
             <wp:simplePos x="0" y="0"/>
             <wp:positionH relativeFrom="column">
-              <wp:posOffset>3624580</wp:posOffset>
+              <wp:posOffset>4072255</wp:posOffset>
             </wp:positionH>
             <wp:positionV relativeFrom="paragraph">
-              <wp:posOffset>134620</wp:posOffset>
+              <wp:posOffset>73025</wp:posOffset>
             </wp:positionV>
-            <wp:extent cx="2162175" cy="2497685"/>
+            <wp:extent cx="1390650" cy="2023110"/>
             <wp:effectExtent l="0" t="0" r="0" b="0"/>
             <wp:wrapSquare wrapText="bothSides"/>
-            <wp:docPr id="10" name="Grafik 10"/>
+            <wp:docPr id="1" name="Grafik 1"/>
             <wp:cNvGraphicFramePr>
               <a:graphicFrameLocks xmlns:a="http://schemas.openxmlformats.org/drawingml/2006/main" noChangeAspect="1"/>
             </wp:cNvGraphicFramePr>
@@ -2613,341 +2680,6 @@
                   <pic:spPr>
                     <a:xfrm>
                       <a:off x="0" y="0"/>
-                      <a:ext cx="2162175" cy="2497685"/>
-                    </a:xfrm>
-                    <a:prstGeom prst="rect">
-                      <a:avLst/>
-                    </a:prstGeom>
-                  </pic:spPr>
-                </pic:pic>
-              </a:graphicData>
-            </a:graphic>
-          </wp:anchor>
-        </w:drawing>
-      </w:r>
-      <w:r>
-        <w:rPr>
-          <w:lang w:val="de-DE"/>
-        </w:rPr>
-        <w:t>Stellt man „Signal loss“ z.B. auf 0,8 und ist eine Verbindung zwischen zwei Neuronen 3 Mikrome</w:t>
-      </w:r>
-      <w:r>
-        <w:rPr>
-          <w:lang w:val="de-DE"/>
-        </w:rPr>
-        <w:softHyphen/>
-      </w:r>
-      <w:r>
-        <w:rPr>
-          <w:lang w:val="de-DE"/>
-        </w:rPr>
-        <w:t>ter lang, so kommen von einem Ausgangssignal der Stärke 100 mV nur 0,8</w:t>
-      </w:r>
-      <w:r>
-        <w:rPr>
-          <w:vertAlign w:val="superscript"/>
-          <w:lang w:val="de-DE"/>
-        </w:rPr>
-        <w:t>3</w:t>
-      </w:r>
-      <w:r>
-        <w:rPr>
-          <w:vertAlign w:val="superscript"/>
-          <w:lang w:val="de-DE"/>
-        </w:rPr>
-        <w:t xml:space="preserve"> </w:t>
-      </w:r>
-      <w:r>
-        <w:rPr>
-          <w:lang w:val="de-DE"/>
-        </w:rPr>
-        <w:t>*</w:t>
-      </w:r>
-      <w:r>
-        <w:rPr>
-          <w:vertAlign w:val="superscript"/>
-          <w:lang w:val="de-DE"/>
-        </w:rPr>
-        <w:t xml:space="preserve"> </w:t>
-      </w:r>
-      <w:r>
-        <w:rPr>
-          <w:lang w:val="de-DE"/>
-        </w:rPr>
-        <w:t xml:space="preserve">100 mV = </w:t>
-      </w:r>
-      <w:r>
-        <w:rPr>
-          <w:lang w:val="de-DE"/>
-        </w:rPr>
-        <w:t>51,2 mV am Ende an.</w:t>
-      </w:r>
-      <w:r>
-        <w:rPr>
-          <w:lang w:val="de-DE"/>
-        </w:rPr>
-        <w:t xml:space="preserve"> Dieses hypothetische Beispiel zeigt, dass der Dämpfungsfaktor sinnvollerweise auf sehr kleine Werte, </w:t>
-      </w:r>
-      <w:r>
-        <w:rPr>
-          <w:lang w:val="de-DE"/>
-        </w:rPr>
-        <w:t>zum Beispiel</w:t>
-      </w:r>
-      <w:r>
-        <w:rPr>
-          <w:lang w:val="de-DE"/>
-        </w:rPr>
-        <w:t xml:space="preserve"> 0,0005 gesetzt werden sollte, da das Signal sonst bei realisti</w:t>
-      </w:r>
-      <w:r>
-        <w:rPr>
-          <w:lang w:val="de-DE"/>
-        </w:rPr>
-        <w:softHyphen/>
-      </w:r>
-      <w:r>
-        <w:rPr>
-          <w:lang w:val="de-DE"/>
-        </w:rPr>
-        <w:t xml:space="preserve">schen </w:t>
-      </w:r>
-      <w:r>
-        <w:rPr>
-          <w:lang w:val="de-DE"/>
-        </w:rPr>
-        <w:t>Entfer</w:t>
-      </w:r>
-      <w:r>
-        <w:rPr>
-          <w:lang w:val="de-DE"/>
-        </w:rPr>
-        <w:softHyphen/>
-      </w:r>
-      <w:r>
-        <w:rPr>
-          <w:lang w:val="de-DE"/>
-        </w:rPr>
-        <w:t>nungswerten auf dem Weg weitgehend verschwindet.</w:t>
-      </w:r>
-    </w:p>
-    <w:p>
-      <w:pPr>
-        <w:pStyle w:val="berschrift2"/>
-        <w:rPr>
-          <w:lang w:val="de-DE"/>
-        </w:rPr>
-      </w:pPr>
-      <w:r>
-        <w:rPr>
-          <w:lang w:val="de-DE"/>
-        </w:rPr>
-        <w:t>Verzweigungen</w:t>
-      </w:r>
-    </w:p>
-    <w:p>
-      <w:pPr>
-        <w:rPr>
-          <w:lang w:val="de-DE"/>
-        </w:rPr>
-      </w:pPr>
-      <w:r>
-        <w:rPr>
-          <w:lang w:val="de-DE"/>
-        </w:rPr>
-        <w:t xml:space="preserve">Verzweigungen im statischen Modell von </w:t>
-      </w:r>
-      <w:r>
-        <w:rPr>
-          <w:lang w:val="de-DE"/>
-        </w:rPr>
-        <w:t>NNetSimu</w:t>
-      </w:r>
-      <w:r>
-        <w:rPr>
-          <w:lang w:val="de-DE"/>
-        </w:rPr>
-        <w:t xml:space="preserve"> können z.B. durch Neuronen erfolgen, die mehrere Eingänge </w:t>
-      </w:r>
-      <w:r>
-        <w:rPr>
-          <w:lang w:val="de-DE"/>
-        </w:rPr>
-        <w:lastRenderedPageBreak/>
-        <w:t>haben</w:t>
-      </w:r>
-      <w:r>
-        <w:rPr>
-          <w:lang w:val="de-DE"/>
-        </w:rPr>
-        <w:t xml:space="preserve">. Es sind aber auch </w:t>
-      </w:r>
-      <w:r>
-        <w:rPr>
-          <w:lang w:val="de-DE"/>
-        </w:rPr>
-        <w:t>Verzweigungen von Dendriten möglich. Die ne</w:t>
-      </w:r>
-      <w:r>
-        <w:rPr>
-          <w:lang w:val="de-DE"/>
-        </w:rPr>
-        <w:softHyphen/>
-      </w:r>
-      <w:r>
-        <w:rPr>
-          <w:lang w:val="de-DE"/>
-        </w:rPr>
-        <w:t>benstehende Abbildung zeigt verschiedene Arten von Verz</w:t>
-      </w:r>
-      <w:r>
-        <w:rPr>
-          <w:lang w:val="de-DE"/>
-        </w:rPr>
-        <w:t>w</w:t>
-      </w:r>
-      <w:r>
-        <w:rPr>
-          <w:lang w:val="de-DE"/>
-        </w:rPr>
-        <w:t>eigungen. Mehrere eingehende Verbin</w:t>
-      </w:r>
-      <w:r>
-        <w:rPr>
-          <w:lang w:val="de-DE"/>
-        </w:rPr>
-        <w:softHyphen/>
-      </w:r>
-      <w:r>
-        <w:rPr>
-          <w:lang w:val="de-DE"/>
-        </w:rPr>
-        <w:t xml:space="preserve">dungen können zu einer </w:t>
-      </w:r>
-      <w:r>
-        <w:rPr>
-          <w:lang w:val="de-DE"/>
-        </w:rPr>
-        <w:t>ausgehenden</w:t>
-      </w:r>
-      <w:r>
-        <w:rPr>
-          <w:lang w:val="de-DE"/>
-        </w:rPr>
-        <w:t xml:space="preserve"> Verbindung zusammenlaufen (links oben) oder eine eingehen</w:t>
-      </w:r>
-      <w:r>
-        <w:rPr>
-          <w:lang w:val="de-DE"/>
-        </w:rPr>
-        <w:softHyphen/>
-      </w:r>
-      <w:r>
-        <w:rPr>
-          <w:lang w:val="de-DE"/>
-        </w:rPr>
-        <w:t xml:space="preserve">de Verbindung kann sich </w:t>
-      </w:r>
-      <w:r>
-        <w:rPr>
-          <w:lang w:val="de-DE"/>
-        </w:rPr>
-        <w:t>in mehrere ausgehenden Verbindungen</w:t>
-      </w:r>
-      <w:r>
-        <w:rPr>
-          <w:lang w:val="de-DE"/>
-        </w:rPr>
-        <w:t xml:space="preserve"> aufspalten (rechts).</w:t>
-      </w:r>
-    </w:p>
-    <w:p>
-      <w:pPr>
-        <w:rPr>
-          <w:lang w:val="de-DE"/>
-        </w:rPr>
-      </w:pPr>
-      <w:r>
-        <w:rPr>
-          <w:lang w:val="de-DE"/>
-        </w:rPr>
-        <w:t>Dynamisches Verhalten von Verzweigungen:</w:t>
-      </w:r>
-    </w:p>
-    <w:p>
-      <w:pPr>
-        <w:rPr>
-          <w:lang w:val="de-DE"/>
-        </w:rPr>
-      </w:pPr>
-      <w:r>
-        <w:rPr>
-          <w:lang w:val="de-DE"/>
-        </w:rPr>
-        <w:t>Bei zusammenlaufenden Verzweigungen werden die eingehenden Signale addiert und das Sum</w:t>
-      </w:r>
-      <w:r>
-        <w:rPr>
-          <w:lang w:val="de-DE"/>
-        </w:rPr>
-        <w:softHyphen/>
-      </w:r>
-      <w:r>
-        <w:rPr>
-          <w:lang w:val="de-DE"/>
-        </w:rPr>
-        <w:t>mensignal auf den ausgehenden Ast gesendet.</w:t>
-      </w:r>
-    </w:p>
-    <w:p>
-      <w:pPr>
-        <w:rPr>
-          <w:lang w:val="de-DE"/>
-        </w:rPr>
-      </w:pPr>
-      <w:r>
-        <w:rPr>
-          <w:noProof/>
-          <w:lang w:val="de-DE"/>
-        </w:rPr>
-        <w:drawing>
-          <wp:anchor distT="0" distB="0" distL="114300" distR="114300" simplePos="0" relativeHeight="251665408" behindDoc="0" locked="0" layoutInCell="1" allowOverlap="1" wp14:anchorId="7306473C" wp14:editId="03ADB82D">
-            <wp:simplePos x="0" y="0"/>
-            <wp:positionH relativeFrom="column">
-              <wp:posOffset>4291330</wp:posOffset>
-            </wp:positionH>
-            <wp:positionV relativeFrom="paragraph">
-              <wp:posOffset>440055</wp:posOffset>
-            </wp:positionV>
-            <wp:extent cx="1390650" cy="2023110"/>
-            <wp:effectExtent l="0" t="0" r="0" b="0"/>
-            <wp:wrapSquare wrapText="bothSides"/>
-            <wp:docPr id="1" name="Grafik 1"/>
-            <wp:cNvGraphicFramePr>
-              <a:graphicFrameLocks xmlns:a="http://schemas.openxmlformats.org/drawingml/2006/main" noChangeAspect="1"/>
-            </wp:cNvGraphicFramePr>
-            <a:graphic xmlns:a="http://schemas.openxmlformats.org/drawingml/2006/main">
-              <a:graphicData uri="http://schemas.openxmlformats.org/drawingml/2006/picture">
-                <pic:pic xmlns:pic="http://schemas.openxmlformats.org/drawingml/2006/picture">
-                  <pic:nvPicPr>
-                    <pic:cNvPr id="1" name=""/>
-                    <pic:cNvPicPr/>
-                  </pic:nvPicPr>
-                  <pic:blipFill>
-                    <a:blip r:embed="rId12">
-                      <a:extLst>
-                        <a:ext uri="{28A0092B-C50C-407E-A947-70E740481C1C}">
-                          <a14:useLocalDpi xmlns:a14="http://schemas.microsoft.com/office/drawing/2010/main" val="0"/>
-                        </a:ext>
-                      </a:extLst>
-                    </a:blip>
-                    <a:stretch>
-                      <a:fillRect/>
-                    </a:stretch>
-                  </pic:blipFill>
-                  <pic:spPr>
-                    <a:xfrm>
-                      <a:off x="0" y="0"/>
                       <a:ext cx="1390650" cy="2023110"/>
                     </a:xfrm>
                     <a:prstGeom prst="rect">
@@ -2964,28 +2696,14 @@
         <w:rPr>
           <w:lang w:val="de-DE"/>
         </w:rPr>
-        <w:t xml:space="preserve">Bei aufspaltenden Verzweigungen wird das eingehende Signal unverändert an alle ausgehenden Äste weitergegeben. </w:t>
-      </w:r>
-    </w:p>
-    <w:p>
-      <w:pPr>
-        <w:pStyle w:val="berschrift2"/>
-        <w:ind w:left="720" w:hanging="578"/>
-        <w:rPr>
-          <w:lang w:val="de-DE"/>
-        </w:rPr>
-      </w:pPr>
-      <w:bookmarkStart w:id="2" w:name="_Ref28088429"/>
-      <w:r>
-        <w:rPr>
-          <w:lang w:val="de-DE"/>
-        </w:rPr>
         <w:t>Schleifen</w:t>
       </w:r>
-      <w:bookmarkEnd w:id="2"/>
-    </w:p>
-    <w:p>
-      <w:pPr>
+      <w:bookmarkEnd w:id="3"/>
+    </w:p>
+    <w:p>
+      <w:pPr>
+        <w:keepNext/>
+        <w:keepLines/>
         <w:rPr>
           <w:lang w:val="de-DE"/>
         </w:rPr>
@@ -3011,6 +2729,8 @@
     </w:p>
     <w:p>
       <w:pPr>
+        <w:keepNext/>
+        <w:keepLines/>
         <w:rPr>
           <w:lang w:val="de-DE"/>
         </w:rPr>
@@ -3071,7 +2791,7 @@
           <w:lang w:val="de-DE"/>
         </w:rPr>
       </w:pPr>
-      <w:bookmarkStart w:id="3" w:name="_Ref26969928"/>
+      <w:bookmarkStart w:id="4" w:name="_Ref26969928"/>
       <w:r>
         <w:t xml:space="preserve">Aspekte des </w:t>
       </w:r>
@@ -3084,7 +2804,7 @@
       <w:r>
         <w:t xml:space="preserve"> Modell</w:t>
       </w:r>
-      <w:bookmarkEnd w:id="3"/>
+      <w:bookmarkEnd w:id="4"/>
       <w:r>
         <w:t>s</w:t>
       </w:r>
@@ -3175,7 +2895,7 @@
                     <pic:cNvPicPr/>
                   </pic:nvPicPr>
                   <pic:blipFill>
-                    <a:blip r:embed="rId13">
+                    <a:blip r:embed="rId12">
                       <a:extLst>
                         <a:ext uri="{28A0092B-C50C-407E-A947-70E740481C1C}">
                           <a14:useLocalDpi xmlns:a14="http://schemas.microsoft.com/office/drawing/2010/main" val="0"/>
@@ -3427,14 +3147,7 @@
         <w:rPr>
           <w:lang w:val="de-DE"/>
         </w:rPr>
-        <w:t xml:space="preserve"> </w:t>
-      </w:r>
-      <w:r>
-        <w:rPr>
-          <w:lang w:val="de-DE"/>
-        </w:rPr>
-        <w:lastRenderedPageBreak/>
-        <w:t xml:space="preserve">(im Programm </w:t>
+        <w:t xml:space="preserve"> (im Programm </w:t>
       </w:r>
       <w:r>
         <w:rPr>
@@ -3681,6 +3394,7 @@
           <w:bCs/>
           <w:lang w:val="de-DE"/>
         </w:rPr>
+        <w:lastRenderedPageBreak/>
         <w:t>Anmerkung</w:t>
       </w:r>
       <w:r>
@@ -3851,14 +3565,14 @@
           <w:lang w:val="de-DE"/>
         </w:rPr>
       </w:pPr>
-      <w:bookmarkStart w:id="4" w:name="_Ref26970260"/>
+      <w:bookmarkStart w:id="5" w:name="_Ref26970260"/>
       <w:r>
         <w:rPr>
           <w:lang w:val="de-DE"/>
         </w:rPr>
         <w:t>Einstellbare Parameter</w:t>
       </w:r>
-      <w:bookmarkEnd w:id="4"/>
+      <w:bookmarkEnd w:id="5"/>
     </w:p>
     <w:p>
       <w:pPr>
@@ -4154,79 +3868,42 @@
     </w:p>
     <w:p>
       <w:pPr>
-        <w:pStyle w:val="Listenabsatz"/>
-        <w:numPr>
-          <w:ilvl w:val="0"/>
-          <w:numId w:val="24"/>
-        </w:numPr>
         <w:tabs>
           <w:tab w:val="left" w:pos="2410"/>
         </w:tabs>
-        <w:ind w:left="709" w:hanging="218"/>
-        <w:rPr>
-          <w:lang w:val="de-DE"/>
-        </w:rPr>
-      </w:pPr>
-      <w:r>
-        <w:rPr>
-          <w:lang w:val="de-DE"/>
-        </w:rPr>
-        <w:t>Signal loss</w:t>
-      </w:r>
-      <w:r>
-        <w:rPr>
-          <w:lang w:val="de-DE"/>
-        </w:rPr>
-        <w:t>:</w:t>
-      </w:r>
-      <w:r>
-        <w:rPr>
-          <w:lang w:val="de-DE"/>
-        </w:rPr>
-        <w:tab/>
-      </w:r>
-      <w:r>
-        <w:rPr>
-          <w:lang w:val="de-DE"/>
-        </w:rPr>
-        <w:t>Die Ab</w:t>
-      </w:r>
-      <w:r>
-        <w:rPr>
-          <w:lang w:val="de-DE"/>
-        </w:rPr>
-        <w:t>s</w:t>
-      </w:r>
-      <w:r>
-        <w:rPr>
-          <w:lang w:val="de-DE"/>
-        </w:rPr>
-        <w:t>chwächung des Signals in den Verbin</w:t>
-      </w:r>
-      <w:r>
-        <w:rPr>
-          <w:lang w:val="de-DE"/>
-        </w:rPr>
-        <w:t>d</w:t>
-      </w:r>
-      <w:r>
-        <w:rPr>
-          <w:lang w:val="de-DE"/>
-        </w:rPr>
-        <w:t>ungen in 1/</w:t>
-      </w:r>
-      <w:r>
-        <w:rPr>
-          <w:rFonts w:cstheme="minorHAnsi"/>
-          <w:lang w:val="de-DE"/>
-        </w:rPr>
-        <w:t>µ</w:t>
-      </w:r>
-      <w:r>
-        <w:rPr>
-          <w:lang w:val="de-DE"/>
-        </w:rPr>
-        <w:t>m</w:t>
+        <w:rPr>
+          <w:lang w:val="de-DE"/>
+        </w:rPr>
+      </w:pPr>
+      <w:r>
+        <w:rPr>
+          <w:lang w:val="de-DE"/>
+        </w:rPr>
+        <w:t xml:space="preserve">Änderungen in den Feldern des Parameter-Dialogs werden </w:t>
+      </w:r>
+      <w:r>
+        <w:rPr>
+          <w:lang w:val="de-DE"/>
+        </w:rPr>
+        <w:t>wirksam,</w:t>
+      </w:r>
+      <w:r>
+        <w:rPr>
+          <w:lang w:val="de-DE"/>
+        </w:rPr>
+        <w:t xml:space="preserve"> wenn der „Apply“-Button ak</w:t>
+      </w:r>
+      <w:r>
+        <w:rPr>
+          <w:lang w:val="de-DE"/>
+        </w:rPr>
+        <w:softHyphen/>
+      </w:r>
+      <w:r>
+        <w:rPr>
+          <w:lang w:val="de-DE"/>
+        </w:rPr>
+        <w:t>tiviert wird.</w:t>
       </w:r>
     </w:p>
     <w:p>
@@ -4242,19 +3919,33 @@
         <w:rPr>
           <w:lang w:val="de-DE"/>
         </w:rPr>
-        <w:t xml:space="preserve">Änderungen in den Feldern des Parameter-Dialogs werden </w:t>
-      </w:r>
-      <w:r>
-        <w:rPr>
-          <w:lang w:val="de-DE"/>
-        </w:rPr>
-        <w:t>wirksam,</w:t>
-      </w:r>
-      <w:r>
-        <w:rPr>
-          <w:lang w:val="de-DE"/>
-        </w:rPr>
-        <w:t xml:space="preserve"> wenn der „Apply“-Button ak</w:t>
+        <w:t xml:space="preserve">Wie die Bezeichnung </w:t>
+      </w:r>
+      <w:r>
+        <w:rPr>
+          <w:b/>
+          <w:bCs/>
+          <w:lang w:val="de-DE"/>
+        </w:rPr>
+        <w:t>globale</w:t>
+      </w:r>
+      <w:r>
+        <w:rPr>
+          <w:lang w:val="de-DE"/>
+        </w:rPr>
+        <w:t xml:space="preserve"> Parameter bereits andeutet, gelten diese Werte für alle Elemente des Modells. </w:t>
+      </w:r>
+      <w:r>
+        <w:rPr>
+          <w:lang w:val="de-DE"/>
+        </w:rPr>
+        <w:t>Individuelle</w:t>
+      </w:r>
+      <w:r>
+        <w:rPr>
+          <w:lang w:val="de-DE"/>
+        </w:rPr>
+        <w:t xml:space="preserve"> Einstellungen für einzelne Neuronen oder Verbindungen sind zurzeit nicht möglich. Im Gegensatz dazu kann die Pulsrate jedes Input-Neurons separat eingestellt wer</w:t>
       </w:r>
       <w:r>
         <w:rPr>
@@ -4266,7 +3957,48 @@
         <w:rPr>
           <w:lang w:val="de-DE"/>
         </w:rPr>
-        <w:t>tiviert wird.</w:t>
+        <w:t xml:space="preserve">den, siehe </w:t>
+      </w:r>
+      <w:r>
+        <w:rPr>
+          <w:lang w:val="de-DE"/>
+        </w:rPr>
+        <w:fldChar w:fldCharType="begin"/>
+      </w:r>
+      <w:r>
+        <w:rPr>
+          <w:lang w:val="de-DE"/>
+        </w:rPr>
+        <w:instrText xml:space="preserve"> REF _Ref27083804 \r \h </w:instrText>
+      </w:r>
+      <w:r>
+        <w:rPr>
+          <w:lang w:val="de-DE"/>
+        </w:rPr>
+      </w:r>
+      <w:r>
+        <w:rPr>
+          <w:lang w:val="de-DE"/>
+        </w:rPr>
+        <w:fldChar w:fldCharType="separate"/>
+      </w:r>
+      <w:r>
+        <w:rPr>
+          <w:lang w:val="de-DE"/>
+        </w:rPr>
+        <w:t>1.2</w:t>
+      </w:r>
+      <w:r>
+        <w:rPr>
+          <w:lang w:val="de-DE"/>
+        </w:rPr>
+        <w:fldChar w:fldCharType="end"/>
+      </w:r>
+      <w:r>
+        <w:rPr>
+          <w:lang w:val="de-DE"/>
+        </w:rPr>
+        <w:t>.</w:t>
       </w:r>
     </w:p>
     <w:p>
@@ -4282,101 +4014,6 @@
         <w:rPr>
           <w:lang w:val="de-DE"/>
         </w:rPr>
-        <w:t xml:space="preserve">Wie die Bezeichnung </w:t>
-      </w:r>
-      <w:r>
-        <w:rPr>
-          <w:b/>
-          <w:bCs/>
-          <w:lang w:val="de-DE"/>
-        </w:rPr>
-        <w:t>globale</w:t>
-      </w:r>
-      <w:r>
-        <w:rPr>
-          <w:lang w:val="de-DE"/>
-        </w:rPr>
-        <w:t xml:space="preserve"> Parameter bereits andeutet, gelten diese Werte für alle Elemente des Modells. </w:t>
-      </w:r>
-      <w:r>
-        <w:rPr>
-          <w:lang w:val="de-DE"/>
-        </w:rPr>
-        <w:t>Individuelle</w:t>
-      </w:r>
-      <w:r>
-        <w:rPr>
-          <w:lang w:val="de-DE"/>
-        </w:rPr>
-        <w:t xml:space="preserve"> Einstellungen für einzelne Neuronen oder Verbindungen sind zurzeit nicht möglich. Im Gegensatz dazu kann die Pulsrate jedes Input-Neurons separat eingestellt wer</w:t>
-      </w:r>
-      <w:r>
-        <w:rPr>
-          <w:lang w:val="de-DE"/>
-        </w:rPr>
-        <w:softHyphen/>
-      </w:r>
-      <w:r>
-        <w:rPr>
-          <w:lang w:val="de-DE"/>
-        </w:rPr>
-        <w:t xml:space="preserve">den, siehe </w:t>
-      </w:r>
-      <w:r>
-        <w:rPr>
-          <w:lang w:val="de-DE"/>
-        </w:rPr>
-        <w:fldChar w:fldCharType="begin"/>
-      </w:r>
-      <w:r>
-        <w:rPr>
-          <w:lang w:val="de-DE"/>
-        </w:rPr>
-        <w:instrText xml:space="preserve"> REF _Ref27083804 \r \h </w:instrText>
-      </w:r>
-      <w:r>
-        <w:rPr>
-          <w:lang w:val="de-DE"/>
-        </w:rPr>
-      </w:r>
-      <w:r>
-        <w:rPr>
-          <w:lang w:val="de-DE"/>
-        </w:rPr>
-        <w:fldChar w:fldCharType="separate"/>
-      </w:r>
-      <w:r>
-        <w:rPr>
-          <w:lang w:val="de-DE"/>
-        </w:rPr>
-        <w:t>1.2</w:t>
-      </w:r>
-      <w:r>
-        <w:rPr>
-          <w:lang w:val="de-DE"/>
-        </w:rPr>
-        <w:fldChar w:fldCharType="end"/>
-      </w:r>
-      <w:r>
-        <w:rPr>
-          <w:lang w:val="de-DE"/>
-        </w:rPr>
-        <w:t>.</w:t>
-      </w:r>
-    </w:p>
-    <w:p>
-      <w:pPr>
-        <w:tabs>
-          <w:tab w:val="left" w:pos="2410"/>
-        </w:tabs>
-        <w:rPr>
-          <w:lang w:val="de-DE"/>
-        </w:rPr>
-      </w:pPr>
-      <w:r>
-        <w:rPr>
-          <w:lang w:val="de-DE"/>
-        </w:rPr>
         <w:t>Falls der Parameter-Dialog stört, kann er mit dem Kreuz rechts oben geschlossen werden. Bei Bedarf kann der Dialog mit dem Men</w:t>
       </w:r>
       <w:r>
@@ -4410,7 +4047,6 @@
         <w:ind w:left="431" w:hanging="431"/>
       </w:pPr>
       <w:r>
-        <w:lastRenderedPageBreak/>
         <w:t>Benutzerinteraktion</w:t>
       </w:r>
     </w:p>
@@ -4736,6 +4372,7 @@
         <w:rPr>
           <w:lang w:val="de-DE"/>
         </w:rPr>
+        <w:lastRenderedPageBreak/>
         <w:t xml:space="preserve">Unter dem Menü „View“ </w:t>
       </w:r>
       <w:r>
@@ -4806,7 +4443,7 @@
                     <pic:cNvPicPr/>
                   </pic:nvPicPr>
                   <pic:blipFill>
-                    <a:blip r:embed="rId14"/>
+                    <a:blip r:embed="rId13"/>
                     <a:stretch>
                       <a:fillRect/>
                     </a:stretch>
@@ -4961,7 +4598,7 @@
           <w:lang w:val="de-DE"/>
         </w:rPr>
       </w:pPr>
-      <w:bookmarkStart w:id="5" w:name="_Ref27082466"/>
+      <w:bookmarkStart w:id="6" w:name="_Ref27082466"/>
       <w:r>
         <w:rPr>
           <w:lang w:val="de-DE"/>
@@ -5185,10 +4822,9 @@
         <w:rPr>
           <w:lang w:val="de-DE"/>
         </w:rPr>
-        <w:lastRenderedPageBreak/>
         <w:t>Funktionen des Editors</w:t>
       </w:r>
-      <w:bookmarkEnd w:id="5"/>
+      <w:bookmarkEnd w:id="6"/>
     </w:p>
     <w:p>
       <w:pPr>
@@ -5456,6 +5092,7 @@
         <w:rPr>
           <w:lang w:val="de-DE"/>
         </w:rPr>
+        <w:lastRenderedPageBreak/>
         <w:t>kein Neuron mehr als einen unmittelbaren Ausgang hat. Der einzige Ausgang, das Axon, kann sich zwar verzweigen, aus dem Neuron selbst tritt aber unmittelbar nur das Axon selbst aus.</w:t>
       </w:r>
     </w:p>
@@ -5523,7 +5160,7 @@
           <w:lang w:val="de-DE"/>
         </w:rPr>
       </w:pPr>
-      <w:bookmarkStart w:id="6" w:name="_Ref28089765"/>
+      <w:bookmarkStart w:id="7" w:name="_Ref28089765"/>
       <w:r>
         <w:rPr>
           <w:lang w:val="de-DE"/>
@@ -5536,7 +5173,7 @@
         </w:rPr>
         <w:t xml:space="preserve"> (drücken und ziehen)</w:t>
       </w:r>
-      <w:bookmarkEnd w:id="6"/>
+      <w:bookmarkEnd w:id="7"/>
     </w:p>
     <w:p>
       <w:pPr>
@@ -5996,7 +5633,6 @@
         <w:rPr>
           <w:lang w:val="de-DE"/>
         </w:rPr>
-        <w:lastRenderedPageBreak/>
         <w:t>Linke Maustaste (Doppelklick)</w:t>
       </w:r>
     </w:p>
@@ -6120,14 +5756,14 @@
           <w:lang w:val="de-DE"/>
         </w:rPr>
       </w:pPr>
-      <w:bookmarkStart w:id="7" w:name="_Ref27079495"/>
+      <w:bookmarkStart w:id="8" w:name="_Ref27079495"/>
       <w:r>
         <w:rPr>
           <w:lang w:val="de-DE"/>
         </w:rPr>
         <w:t>Rechte Maustaste</w:t>
       </w:r>
-      <w:bookmarkEnd w:id="7"/>
+      <w:bookmarkEnd w:id="8"/>
     </w:p>
     <w:p>
       <w:pPr>
@@ -6369,6 +6005,7 @@
           <w:noProof/>
           <w:lang w:val="de-DE"/>
         </w:rPr>
+        <w:lastRenderedPageBreak/>
         <w:drawing>
           <wp:anchor distT="0" distB="0" distL="114300" distR="114300" simplePos="0" relativeHeight="251656192" behindDoc="0" locked="0" layoutInCell="1" allowOverlap="1" wp14:anchorId="4EDFB316" wp14:editId="4F1862F6">
             <wp:simplePos x="0" y="0"/>
@@ -6393,7 +6030,7 @@
                     <pic:cNvPicPr/>
                   </pic:nvPicPr>
                   <pic:blipFill>
-                    <a:blip r:embed="rId15">
+                    <a:blip r:embed="rId14">
                       <a:extLst>
                         <a:ext uri="{28A0092B-C50C-407E-A947-70E740481C1C}">
                           <a14:useLocalDpi xmlns:a14="http://schemas.microsoft.com/office/drawing/2010/main" val="0"/>
@@ -6819,232 +6456,232 @@
           <w:lang w:val="de-DE"/>
         </w:rPr>
       </w:pPr>
-      <w:bookmarkStart w:id="8" w:name="_Ref28615245"/>
-      <w:bookmarkStart w:id="9" w:name="_Ref27085203"/>
-      <w:r>
-        <w:rPr>
-          <w:lang w:val="de-DE"/>
-        </w:rPr>
+      <w:bookmarkStart w:id="9" w:name="_Ref28615245"/>
+      <w:bookmarkStart w:id="10" w:name="_Ref27085203"/>
+      <w:r>
+        <w:rPr>
+          <w:lang w:val="de-DE"/>
+        </w:rPr>
+        <w:t>Optisches und akustisches Feedback</w:t>
+      </w:r>
+      <w:bookmarkEnd w:id="9"/>
+    </w:p>
+    <w:p>
+      <w:pPr>
+        <w:rPr>
+          <w:lang w:val="de-DE"/>
+        </w:rPr>
+      </w:pPr>
+      <w:r>
+        <w:rPr>
+          <w:lang w:val="de-DE"/>
+        </w:rPr>
+        <w:t>Der NNetSimu-Editor benutzt visuelle und akustische Ef</w:t>
+      </w:r>
+      <w:r>
+        <w:rPr>
+          <w:lang w:val="de-DE"/>
+        </w:rPr>
+        <w:t>f</w:t>
+      </w:r>
+      <w:r>
+        <w:rPr>
+          <w:lang w:val="de-DE"/>
+        </w:rPr>
+        <w:t>ekte</w:t>
+      </w:r>
+      <w:r>
+        <w:rPr>
+          <w:lang w:val="de-DE"/>
+        </w:rPr>
+        <w:t>,</w:t>
+      </w:r>
+      <w:r>
+        <w:rPr>
+          <w:lang w:val="de-DE"/>
+        </w:rPr>
+        <w:t xml:space="preserve"> um dem Benutzer die Orientierung zu erleichtern und Feedback zu ausgeführten Operationen zu geben.</w:t>
+      </w:r>
+    </w:p>
+    <w:p>
+      <w:pPr>
+        <w:rPr>
+          <w:lang w:val="de-DE"/>
+        </w:rPr>
+      </w:pPr>
+      <w:r>
+        <w:rPr>
+          <w:lang w:val="de-DE"/>
+        </w:rPr>
+        <w:t>Als visuelles Feedback ändert sich die Farbe des ausgewählten Objekts, auf das der Maus-Cursor gerade zeigt. Das Kontextmen</w:t>
+      </w:r>
+      <w:r>
+        <w:rPr>
+          <w:lang w:val="de-DE"/>
+        </w:rPr>
+        <w:t>ü</w:t>
+      </w:r>
+      <w:r>
+        <w:rPr>
+          <w:lang w:val="de-DE"/>
+        </w:rPr>
+        <w:t xml:space="preserve">, das mit der rechten Maustaste aktiviert wird (siehe Kapitel </w:t>
+      </w:r>
+      <w:r>
+        <w:rPr>
+          <w:lang w:val="de-DE"/>
+        </w:rPr>
+        <w:fldChar w:fldCharType="begin"/>
+      </w:r>
+      <w:r>
+        <w:rPr>
+          <w:lang w:val="de-DE"/>
+        </w:rPr>
+        <w:instrText xml:space="preserve"> REF _Ref27079495 \r \h </w:instrText>
+      </w:r>
+      <w:r>
+        <w:rPr>
+          <w:lang w:val="de-DE"/>
+        </w:rPr>
+      </w:r>
+      <w:r>
+        <w:rPr>
+          <w:lang w:val="de-DE"/>
+        </w:rPr>
+        <w:fldChar w:fldCharType="separate"/>
+      </w:r>
+      <w:r>
+        <w:rPr>
+          <w:lang w:val="de-DE"/>
+        </w:rPr>
+        <w:t>3.4.3</w:t>
+      </w:r>
+      <w:r>
+        <w:rPr>
+          <w:lang w:val="de-DE"/>
+        </w:rPr>
+        <w:fldChar w:fldCharType="end"/>
+      </w:r>
+      <w:r>
+        <w:rPr>
+          <w:lang w:val="de-DE"/>
+        </w:rPr>
+        <w:t>), bezieht sich immer auf dieses Objekt. Es gibt Situationen, wie z.B. bei nahe beieinander liegenden oder sich sogar überlagernden Objekten, in denen eine eindeutige Erkennung des aus</w:t>
+      </w:r>
+      <w:r>
+        <w:rPr>
+          <w:lang w:val="de-DE"/>
+        </w:rPr>
+        <w:softHyphen/>
+      </w:r>
+      <w:r>
+        <w:rPr>
+          <w:lang w:val="de-DE"/>
+        </w:rPr>
+        <w:t>gewählten Objekts ohne dieses visuelle Feedback schwierig wäre.</w:t>
+      </w:r>
+    </w:p>
+    <w:p>
+      <w:pPr>
+        <w:rPr>
+          <w:lang w:val="de-DE"/>
+        </w:rPr>
+      </w:pPr>
+      <w:r>
+        <w:rPr>
+          <w:lang w:val="de-DE"/>
+        </w:rPr>
+        <w:t>Wenn Objekte miteinander verbunden werden sollen, z.</w:t>
+      </w:r>
+      <w:r>
+        <w:rPr>
+          <w:lang w:val="de-DE"/>
+        </w:rPr>
+        <w:t>B</w:t>
+      </w:r>
+      <w:r>
+        <w:rPr>
+          <w:lang w:val="de-DE"/>
+        </w:rPr>
+        <w:t>. das lose Ende eines Dendriten an ein Neuron angeschlossen werden soll, sind zwei unterschiedliche Farbmarkierungen notwendig. Das durch den Maus-Cursor bewegte Objekt, in diesem Fall das Ende des Dendriten wird wie im vo</w:t>
+      </w:r>
+      <w:r>
+        <w:rPr>
+          <w:lang w:val="de-DE"/>
+        </w:rPr>
+        <w:t>r</w:t>
+      </w:r>
+      <w:r>
+        <w:rPr>
+          <w:lang w:val="de-DE"/>
+        </w:rPr>
+        <w:softHyphen/>
+      </w:r>
+      <w:r>
+        <w:rPr>
+          <w:lang w:val="de-DE"/>
+        </w:rPr>
+        <w:t>hergehenden Absatz beschrieben farblich markiert. So</w:t>
+      </w:r>
+      <w:r>
+        <w:rPr>
+          <w:lang w:val="de-DE"/>
+        </w:rPr>
+        <w:t>b</w:t>
+      </w:r>
+      <w:r>
+        <w:rPr>
+          <w:lang w:val="de-DE"/>
+        </w:rPr>
+        <w:t>ald sich dieses Objekt über einem ande</w:t>
+      </w:r>
+      <w:r>
+        <w:rPr>
+          <w:lang w:val="de-DE"/>
+        </w:rPr>
+        <w:softHyphen/>
+      </w:r>
+      <w:r>
+        <w:rPr>
+          <w:lang w:val="de-DE"/>
+        </w:rPr>
+        <w:t>ren Objekt befindet, an das es andocken kann, wird das Zielobjekt in einer anderen, auffälligeren Farbe markiert. Diese Zielmarkierung erfolgt nur, wenn das Andocken wirklich möglich ist. Dadurch erkennt der Benutzer frühzeitig, wenn er im Begriff ist, ein nicht zulässige Operation durchzuführen, z.B. einen eingehenden Dendriten an ein Inputneuron anzuschließen.</w:t>
+      </w:r>
+    </w:p>
+    <w:p>
+      <w:pPr>
+        <w:rPr>
+          <w:lang w:val="de-DE"/>
+        </w:rPr>
+      </w:pPr>
+      <w:r>
+        <w:rPr>
+          <w:lang w:val="de-DE"/>
+        </w:rPr>
+        <w:t>Ein akustisches Feedback erfolgt bei einigen Operationen, wie Andocken von Objekten, Lösen von Verbindungen („Disconnect“) und Löschen von Objekten. Das akustische Signal kann über das Hauptmen</w:t>
+      </w:r>
+      <w:r>
+        <w:rPr>
+          <w:lang w:val="de-DE"/>
+        </w:rPr>
+        <w:t>ü</w:t>
+      </w:r>
+      <w:r>
+        <w:rPr>
+          <w:lang w:val="de-DE"/>
+        </w:rPr>
+        <w:t xml:space="preserve"> „Options“ – „Sound on“ bzw. „Sound off“ ein- und ausgeschaltet werden.</w:t>
+      </w:r>
+    </w:p>
+    <w:p>
+      <w:pPr>
+        <w:pStyle w:val="berschrift1"/>
+      </w:pPr>
+      <w:r>
         <w:lastRenderedPageBreak/>
-        <w:t>Optisches und akustisches Feedback</w:t>
-      </w:r>
-      <w:bookmarkEnd w:id="8"/>
-    </w:p>
-    <w:p>
-      <w:pPr>
-        <w:rPr>
-          <w:lang w:val="de-DE"/>
-        </w:rPr>
-      </w:pPr>
-      <w:r>
-        <w:rPr>
-          <w:lang w:val="de-DE"/>
-        </w:rPr>
-        <w:t>Der NNetSimu-Editor benutzt visuelle und akustische Ef</w:t>
-      </w:r>
-      <w:r>
-        <w:rPr>
-          <w:lang w:val="de-DE"/>
-        </w:rPr>
-        <w:t>f</w:t>
-      </w:r>
-      <w:r>
-        <w:rPr>
-          <w:lang w:val="de-DE"/>
-        </w:rPr>
-        <w:t>ekte</w:t>
-      </w:r>
-      <w:r>
-        <w:rPr>
-          <w:lang w:val="de-DE"/>
-        </w:rPr>
-        <w:t>,</w:t>
-      </w:r>
-      <w:r>
-        <w:rPr>
-          <w:lang w:val="de-DE"/>
-        </w:rPr>
-        <w:t xml:space="preserve"> um dem Benutzer die Orientierung zu erleichtern und Feedback zu ausgeführten Operationen zu geben.</w:t>
-      </w:r>
-    </w:p>
-    <w:p>
-      <w:pPr>
-        <w:rPr>
-          <w:lang w:val="de-DE"/>
-        </w:rPr>
-      </w:pPr>
-      <w:r>
-        <w:rPr>
-          <w:lang w:val="de-DE"/>
-        </w:rPr>
-        <w:t>Als visuelles Feedback ändert sich die Farbe des ausgewählten Objekts, auf das der Maus-Cursor gerade zeigt. Das Kontextmen</w:t>
-      </w:r>
-      <w:r>
-        <w:rPr>
-          <w:lang w:val="de-DE"/>
-        </w:rPr>
-        <w:t>ü</w:t>
-      </w:r>
-      <w:r>
-        <w:rPr>
-          <w:lang w:val="de-DE"/>
-        </w:rPr>
-        <w:t xml:space="preserve">, das mit der rechten Maustaste aktiviert wird (siehe Kapitel </w:t>
-      </w:r>
-      <w:r>
-        <w:rPr>
-          <w:lang w:val="de-DE"/>
-        </w:rPr>
-        <w:fldChar w:fldCharType="begin"/>
-      </w:r>
-      <w:r>
-        <w:rPr>
-          <w:lang w:val="de-DE"/>
-        </w:rPr>
-        <w:instrText xml:space="preserve"> REF _Ref27079495 \r \h </w:instrText>
-      </w:r>
-      <w:r>
-        <w:rPr>
-          <w:lang w:val="de-DE"/>
-        </w:rPr>
-      </w:r>
-      <w:r>
-        <w:rPr>
-          <w:lang w:val="de-DE"/>
-        </w:rPr>
-        <w:fldChar w:fldCharType="separate"/>
-      </w:r>
-      <w:r>
-        <w:rPr>
-          <w:lang w:val="de-DE"/>
-        </w:rPr>
-        <w:t>3.4.3</w:t>
-      </w:r>
-      <w:r>
-        <w:rPr>
-          <w:lang w:val="de-DE"/>
-        </w:rPr>
-        <w:fldChar w:fldCharType="end"/>
-      </w:r>
-      <w:r>
-        <w:rPr>
-          <w:lang w:val="de-DE"/>
-        </w:rPr>
-        <w:t>), bezieht sich immer auf dieses Objekt. Es gibt Situationen, wie z.B. bei nahe beieinander liegenden oder sich sogar überlagernden Objekten, in denen eine eindeutige Erkennung des aus</w:t>
-      </w:r>
-      <w:r>
-        <w:rPr>
-          <w:lang w:val="de-DE"/>
-        </w:rPr>
-        <w:softHyphen/>
-      </w:r>
-      <w:r>
-        <w:rPr>
-          <w:lang w:val="de-DE"/>
-        </w:rPr>
-        <w:t>gewählten Objekts ohne dieses visuelle Feedback schwierig wäre.</w:t>
-      </w:r>
-    </w:p>
-    <w:p>
-      <w:pPr>
-        <w:rPr>
-          <w:lang w:val="de-DE"/>
-        </w:rPr>
-      </w:pPr>
-      <w:r>
-        <w:rPr>
-          <w:lang w:val="de-DE"/>
-        </w:rPr>
-        <w:t>Wenn Objekte miteinander verbunden werden sollen, z.</w:t>
-      </w:r>
-      <w:r>
-        <w:rPr>
-          <w:lang w:val="de-DE"/>
-        </w:rPr>
-        <w:t>B</w:t>
-      </w:r>
-      <w:r>
-        <w:rPr>
-          <w:lang w:val="de-DE"/>
-        </w:rPr>
-        <w:t>. das lose Ende eines Dendriten an ein Neuron angeschlossen werden soll, sind zwei unterschiedliche Farbmarkierungen notwendig. Das durch den Maus-Cursor bewegte Objekt, in diesem Fall das Ende des Dendriten wird wie im vo</w:t>
-      </w:r>
-      <w:r>
-        <w:rPr>
-          <w:lang w:val="de-DE"/>
-        </w:rPr>
-        <w:t>r</w:t>
-      </w:r>
-      <w:r>
-        <w:rPr>
-          <w:lang w:val="de-DE"/>
-        </w:rPr>
-        <w:softHyphen/>
-      </w:r>
-      <w:r>
-        <w:rPr>
-          <w:lang w:val="de-DE"/>
-        </w:rPr>
-        <w:t>hergehenden Absatz beschrieben farblich markiert. So</w:t>
-      </w:r>
-      <w:r>
-        <w:rPr>
-          <w:lang w:val="de-DE"/>
-        </w:rPr>
-        <w:t>b</w:t>
-      </w:r>
-      <w:r>
-        <w:rPr>
-          <w:lang w:val="de-DE"/>
-        </w:rPr>
-        <w:t>ald sich dieses Objekt über einem ande</w:t>
-      </w:r>
-      <w:r>
-        <w:rPr>
-          <w:lang w:val="de-DE"/>
-        </w:rPr>
-        <w:softHyphen/>
-      </w:r>
-      <w:r>
-        <w:rPr>
-          <w:lang w:val="de-DE"/>
-        </w:rPr>
-        <w:t>ren Objekt befindet, an das es andocken kann, wird das Zielobjekt in einer anderen, auffälligeren Farbe markiert. Diese Zielmarkierung erfolgt nur, wenn das Andocken wirklich möglich ist. Dadurch erkennt der Benutzer frühzeitig, wenn er im Begriff ist, ein nicht zulässige Operation durchzuführen, z.B. einen eingehenden Dendriten an ein Inputneuron anzuschließen.</w:t>
-      </w:r>
-    </w:p>
-    <w:p>
-      <w:pPr>
-        <w:rPr>
-          <w:lang w:val="de-DE"/>
-        </w:rPr>
-      </w:pPr>
-      <w:r>
-        <w:rPr>
-          <w:lang w:val="de-DE"/>
-        </w:rPr>
-        <w:t>Ein akustisches Feedback erfolgt bei einigen Operationen, wie Andocken von Objekten, Lösen von Verbindungen („Disconnect“) und Löschen von Objekten. Das akustische Signal kann über das Hauptmen</w:t>
-      </w:r>
-      <w:r>
-        <w:rPr>
-          <w:lang w:val="de-DE"/>
-        </w:rPr>
-        <w:t>ü</w:t>
-      </w:r>
-      <w:r>
-        <w:rPr>
-          <w:lang w:val="de-DE"/>
-        </w:rPr>
-        <w:t xml:space="preserve"> „Options“ – „Sound on“ bzw. „Sound off“ ein- und ausgeschaltet werden.</w:t>
-      </w:r>
-    </w:p>
-    <w:p>
-      <w:pPr>
-        <w:pStyle w:val="berschrift1"/>
-      </w:pPr>
-      <w:r>
         <w:t>Einschränkungen des Modells</w:t>
       </w:r>
-      <w:bookmarkEnd w:id="9"/>
+      <w:bookmarkEnd w:id="10"/>
     </w:p>
     <w:p>
       <w:pPr>
@@ -7519,7 +7156,6 @@
         <w:pStyle w:val="berschrift1"/>
       </w:pPr>
       <w:r>
-        <w:lastRenderedPageBreak/>
         <w:t>Offene Punkte</w:t>
       </w:r>
     </w:p>
@@ -7568,8 +7204,6 @@
           <w:lang w:val="de-DE"/>
         </w:rPr>
       </w:pPr>
-      <w:bookmarkStart w:id="10" w:name="_GoBack"/>
-      <w:bookmarkEnd w:id="10"/>
       <w:r>
         <w:rPr>
           <w:lang w:val="de-DE"/>
@@ -7756,6 +7390,7 @@
         <w:rPr>
           <w:lang w:val="de-DE"/>
         </w:rPr>
+        <w:lastRenderedPageBreak/>
         <w:t>Mit den zurzeit verfügbaren Möglichkeiten des Editors muss jedes Neuron einzeln erzeugt werden. Das geht mit etwas Geduld vielleicht für einige Dutzend Neuronen, für mehrere 1000 Neuronen ist es aber nicht praktikabel. Wir brauchen eine Methode, große Mengen von Neuronen und entsprechenden Verbindungen mit geringem Aufwand zu erzeugen.</w:t>
       </w:r>
     </w:p>
@@ -7807,7 +7442,7 @@
       </w:pPr>
     </w:p>
     <w:sectPr>
-      <w:footerReference w:type="default" r:id="rId16"/>
+      <w:footerReference w:type="default" r:id="rId15"/>
       <w:pgSz w:w="11906" w:h="16838"/>
       <w:pgMar w:top="1417" w:right="1417" w:bottom="1134" w:left="1417" w:header="708" w:footer="708" w:gutter="0"/>
       <w:cols w:space="708"/>
@@ -10458,7 +10093,7 @@
 </file>
 
 <file path=customXml/itemProps1.xml><?xml version="1.0" encoding="utf-8"?>
-<ds:datastoreItem xmlns:ds="http://schemas.openxmlformats.org/officeDocument/2006/customXml" ds:itemID="{176AB3D5-41BE-41C1-94DF-9F23D385EBC2}">
+<ds:datastoreItem xmlns:ds="http://schemas.openxmlformats.org/officeDocument/2006/customXml" ds:itemID="{043A7862-6D51-4348-AD34-6CAD7CFA125C}">
   <ds:schemaRefs>
     <ds:schemaRef ds:uri="http://schemas.openxmlformats.org/officeDocument/2006/bibliography"/>
   </ds:schemaRefs>

</xml_diff>

<commit_message>
More optimizations. Running, but sometimes freezes.
</commit_message>
<xml_diff>
--- a/NNetSimu-Userdocu.docx
+++ b/NNetSimu-Userdocu.docx
@@ -6674,10 +6674,28 @@
     <w:p>
       <w:pPr>
         <w:pStyle w:val="berschrift1"/>
-      </w:pPr>
-      <w:r>
+        <w:rPr>
+          <w:lang w:val="de-DE"/>
+        </w:rPr>
+      </w:pPr>
+      <w:r>
+        <w:rPr>
+          <w:lang w:val="de-DE"/>
+        </w:rPr>
         <w:lastRenderedPageBreak/>
-        <w:t>Einschränkungen des Modells</w:t>
+        <w:t xml:space="preserve">Einschränkungen </w:t>
+      </w:r>
+      <w:r>
+        <w:rPr>
+          <w:lang w:val="de-DE"/>
+        </w:rPr>
+        <w:t xml:space="preserve">und Grenzen </w:t>
+      </w:r>
+      <w:r>
+        <w:rPr>
+          <w:lang w:val="de-DE"/>
+        </w:rPr>
+        <w:t>des Modells</w:t>
       </w:r>
       <w:bookmarkEnd w:id="9"/>
     </w:p>
@@ -7146,14 +7164,278 @@
         <w:rPr>
           <w:lang w:val="de-DE"/>
         </w:rPr>
-        <w:t xml:space="preserve">tur vorkommen hinzugefügt werden. </w:t>
-      </w:r>
+        <w:t>tur vorkommen hinzugefügt werden.</w:t>
+      </w:r>
+    </w:p>
+    <w:p>
+      <w:pPr>
+        <w:rPr>
+          <w:lang w:val="de-DE"/>
+        </w:rPr>
+      </w:pPr>
+      <w:r>
+        <w:rPr>
+          <w:lang w:val="de-DE"/>
+        </w:rPr>
+        <w:t>Grenzen für die Größe des darstellbaren Modells ergeben sich ganz konkret aus der begrenzten Rechenkapazität des verwendeten Computers.</w:t>
+      </w:r>
+      <w:r>
+        <w:rPr>
+          <w:lang w:val="de-DE"/>
+        </w:rPr>
+        <w:t xml:space="preserve"> Insbesondere die Berechnung des Modells für jedem Zeittakt stellt eine Grenze für die Größe des Modells dar. Einflussgrößen hierfür sind:</w:t>
+      </w:r>
+    </w:p>
+    <w:p>
+      <w:pPr>
+        <w:pStyle w:val="Listenabsatz"/>
+        <w:numPr>
+          <w:ilvl w:val="0"/>
+          <w:numId w:val="2"/>
+        </w:numPr>
+        <w:rPr>
+          <w:lang w:val="de-DE"/>
+        </w:rPr>
+      </w:pPr>
+      <w:r>
+        <w:rPr>
+          <w:lang w:val="de-DE"/>
+        </w:rPr>
+        <w:t>Die Rechenleistung der CPU</w:t>
+      </w:r>
+    </w:p>
+    <w:p>
+      <w:pPr>
+        <w:pStyle w:val="Listenabsatz"/>
+        <w:numPr>
+          <w:ilvl w:val="0"/>
+          <w:numId w:val="2"/>
+        </w:numPr>
+        <w:rPr>
+          <w:lang w:val="de-DE"/>
+        </w:rPr>
+      </w:pPr>
+      <w:r>
+        <w:rPr>
+          <w:lang w:val="de-DE"/>
+        </w:rPr>
+        <w:t xml:space="preserve">Die Anzahl der Objekte des Modells. Jedes Neuron oder </w:t>
+      </w:r>
+      <w:r>
+        <w:rPr>
+          <w:lang w:val="de-DE"/>
+        </w:rPr>
+        <w:t>I</w:t>
+      </w:r>
+      <w:r>
+        <w:rPr>
+          <w:lang w:val="de-DE"/>
+        </w:rPr>
+        <w:t xml:space="preserve">nput-Neuron ist in diesem Sinne ein Objekt, aber auch jeder Verzeigungs- oder Knickpunkt von Dendriten und jeder Dendritenabschnitt zwischen solchen Punkten, bzw. Neuronen. </w:t>
+      </w:r>
+      <w:r>
+        <w:rPr>
+          <w:lang w:val="de-DE"/>
+        </w:rPr>
+        <w:t xml:space="preserve">Das in der Abbildung zu Kapitel </w:t>
+      </w:r>
+      <w:r>
+        <w:rPr>
+          <w:lang w:val="de-DE"/>
+        </w:rPr>
+        <w:fldChar w:fldCharType="begin"/>
+      </w:r>
+      <w:r>
+        <w:rPr>
+          <w:lang w:val="de-DE"/>
+        </w:rPr>
+        <w:instrText xml:space="preserve"> REF _Ref28088429 \r \h </w:instrText>
+      </w:r>
+      <w:r>
+        <w:rPr>
+          <w:lang w:val="de-DE"/>
+        </w:rPr>
+      </w:r>
+      <w:r>
+        <w:rPr>
+          <w:lang w:val="de-DE"/>
+        </w:rPr>
+        <w:fldChar w:fldCharType="separate"/>
+      </w:r>
+      <w:r>
+        <w:rPr>
+          <w:lang w:val="de-DE"/>
+        </w:rPr>
+        <w:t>1.7</w:t>
+      </w:r>
+      <w:r>
+        <w:rPr>
+          <w:lang w:val="de-DE"/>
+        </w:rPr>
+        <w:fldChar w:fldCharType="end"/>
+      </w:r>
+      <w:r>
+        <w:rPr>
+          <w:lang w:val="de-DE"/>
+        </w:rPr>
+        <w:t xml:space="preserve"> dargestellte Modell besteht z.B. aus 10 Objekten: einem Input-Neuron, zwei normalen Neuronen, einem Output-Neuron, einem Verzeigungspunkt und 5 Dendriten-Abschnitten. </w:t>
+      </w:r>
+    </w:p>
+    <w:p>
+      <w:pPr>
+        <w:pStyle w:val="Listenabsatz"/>
+        <w:numPr>
+          <w:ilvl w:val="0"/>
+          <w:numId w:val="2"/>
+        </w:numPr>
+        <w:rPr>
+          <w:lang w:val="de-DE"/>
+        </w:rPr>
+      </w:pPr>
+      <w:r>
+        <w:rPr>
+          <w:lang w:val="de-DE"/>
+        </w:rPr>
+        <w:t xml:space="preserve">Die zeitlichen Auflösung des Modells (time resolution). </w:t>
+      </w:r>
+    </w:p>
+    <w:p>
+      <w:pPr>
+        <w:pStyle w:val="Listenabsatz"/>
+        <w:numPr>
+          <w:ilvl w:val="0"/>
+          <w:numId w:val="2"/>
+        </w:numPr>
+        <w:rPr>
+          <w:lang w:val="de-DE"/>
+        </w:rPr>
+      </w:pPr>
+      <w:r>
+        <w:rPr>
+          <w:lang w:val="de-DE"/>
+        </w:rPr>
+        <w:t>Die eingestellte Zeitlupe</w:t>
+      </w:r>
+    </w:p>
+    <w:p>
+      <w:pPr>
+        <w:rPr>
+          <w:lang w:val="de-DE"/>
+        </w:rPr>
+      </w:pPr>
+      <w:r>
+        <w:rPr>
+          <w:lang w:val="de-DE"/>
+        </w:rPr>
+        <w:t>A</w:t>
+      </w:r>
+      <w:r>
+        <w:rPr>
+          <w:lang w:val="de-DE"/>
+        </w:rPr>
+        <w:t>uf einem Rechner mit Intel Cor</w:t>
+      </w:r>
+      <w:r>
+        <w:rPr>
+          <w:lang w:val="de-DE"/>
+        </w:rPr>
+        <w:t>e</w:t>
+      </w:r>
+      <w:r>
+        <w:rPr>
+          <w:lang w:val="de-DE"/>
+        </w:rPr>
+        <w:t xml:space="preserve"> i5 4670 CPU folgende Ergebnisse erzielt werden:</w:t>
+      </w:r>
+    </w:p>
+    <w:p>
+      <w:pPr>
+        <w:rPr>
+          <w:lang w:val="de-DE"/>
+        </w:rPr>
+      </w:pPr>
+      <w:r>
+        <w:rPr>
+          <w:lang w:val="de-DE"/>
+        </w:rPr>
+        <w:t>Testobjekt war ein Modell mit insgesamt 187 Objekten, darunter 30 Neuronen. Um den Rechner an seine Grenzen zu bringen wurde der Parameter TimeResolution auf 2</w:t>
+      </w:r>
+      <w:r>
+        <w:rPr>
+          <w:lang w:val="de-DE"/>
+        </w:rPr>
+        <w:t>µs (</w:t>
+      </w:r>
+      <w:r>
+        <w:rPr>
+          <w:lang w:val="de-DE"/>
+        </w:rPr>
+        <w:t xml:space="preserve">Faktor 50 </w:t>
+      </w:r>
+      <w:r>
+        <w:rPr>
+          <w:lang w:val="de-DE"/>
+        </w:rPr>
+        <w:t>gegenüber dem</w:t>
+      </w:r>
+      <w:r>
+        <w:rPr>
+          <w:lang w:val="de-DE"/>
+        </w:rPr>
+        <w:t xml:space="preserve"> Standardwert</w:t>
+      </w:r>
+      <w:r>
+        <w:rPr>
+          <w:lang w:val="de-DE"/>
+        </w:rPr>
+        <w:t>)</w:t>
+      </w:r>
+      <w:r>
+        <w:rPr>
+          <w:lang w:val="de-DE"/>
+        </w:rPr>
+        <w:t xml:space="preserve"> gesetzt. Die höchstmögliche Geschwindigkeit war ein Zeitlupenfaktor von etwa 10</w:t>
+      </w:r>
+      <w:r>
+        <w:rPr>
+          <w:lang w:val="de-DE"/>
+        </w:rPr>
+        <w:t xml:space="preserve"> (Faktor 10 schneller als der Standardwert)</w:t>
+      </w:r>
+      <w:r>
+        <w:rPr>
+          <w:lang w:val="de-DE"/>
+        </w:rPr>
+        <w:t xml:space="preserve">. Damit bestehen noch Reserven von etwa Faktor 500. </w:t>
+      </w:r>
+    </w:p>
+    <w:p>
+      <w:pPr>
+        <w:rPr>
+          <w:lang w:val="de-DE"/>
+        </w:rPr>
+      </w:pPr>
+      <w:r>
+        <w:rPr>
+          <w:lang w:val="de-DE"/>
+        </w:rPr>
+        <w:t xml:space="preserve">Anders herum ausgedrückt: Wenn man die Nazahl der Neuronen als Maßstab nimmt, müsste ein Modell mit etwa 30 </w:t>
+      </w:r>
+      <w:r>
+        <w:rPr>
+          <w:lang w:val="de-DE"/>
+        </w:rPr>
+        <w:t>* 500 = 15000 Neuronen auf diesem Rechner möglich sein, auf einem langsameren Rechner entsprechend weniger.</w:t>
+      </w:r>
+      <w:bookmarkStart w:id="10" w:name="_GoBack"/>
+      <w:bookmarkEnd w:id="10"/>
     </w:p>
     <w:p>
       <w:pPr>
         <w:pStyle w:val="berschrift1"/>
       </w:pPr>
       <w:r>
+        <w:lastRenderedPageBreak/>
         <w:t>Offene Punkte</w:t>
       </w:r>
     </w:p>
@@ -7388,7 +7670,6 @@
         <w:rPr>
           <w:lang w:val="de-DE"/>
         </w:rPr>
-        <w:lastRenderedPageBreak/>
         <w:t>Mit den zurzeit verfügbaren Möglichkeiten des Editors muss jedes Neuron einzeln erzeugt werden. Das geht mit etwas Geduld vielleicht für einige Dutzend Neuronen, für mehrere 1000 Neuronen ist es aber nicht praktikabel. Wir brauchen eine Methode, große Mengen von Neuronen und entsprechenden Verbindungen mit geringem Aufwand zu erzeugen.</w:t>
       </w:r>
     </w:p>
@@ -7420,8 +7701,6 @@
         </w:rPr>
         <w:t>Zurzeit sind keine Fehler bekannt.</w:t>
       </w:r>
-      <w:bookmarkStart w:id="10" w:name="_GoBack"/>
-      <w:bookmarkEnd w:id="10"/>
     </w:p>
     <w:p>
       <w:pPr>
@@ -10084,7 +10363,7 @@
 </file>
 
 <file path=customXml/itemProps1.xml><?xml version="1.0" encoding="utf-8"?>
-<ds:datastoreItem xmlns:ds="http://schemas.openxmlformats.org/officeDocument/2006/customXml" ds:itemID="{2FFEF5D2-7A0C-4945-B8F1-311E1ABC2508}">
+<ds:datastoreItem xmlns:ds="http://schemas.openxmlformats.org/officeDocument/2006/customXml" ds:itemID="{BA7E2E0C-4569-4DA4-BAE1-4D64F93E2C3D}">
   <ds:schemaRefs>
     <ds:schemaRef ds:uri="http://schemas.openxmlformats.org/officeDocument/2006/bibliography"/>
   </ds:schemaRefs>

</xml_diff>